<commit_message>
a few modifies in the slide & report, add the presentation file
</commit_message>
<xml_diff>
--- a/groupproject/159731 miniproject.docx
+++ b/groupproject/159731 miniproject.docx
@@ -35,8 +35,6 @@
         </w:rPr>
         <w:t>3</w:t>
       </w:r>
-      <w:bookmarkStart w:id="0" w:name="_GoBack"/>
-      <w:bookmarkEnd w:id="0"/>
       <w:r>
         <w:rPr>
           <w:rFonts w:ascii="Times" w:hAnsi="Times"/>
@@ -622,7 +620,27 @@
           <w:szCs w:val="22"/>
           <w:shd w:val="clear" w:color="auto" w:fill="FFFFFF"/>
         </w:rPr>
-        <w:t xml:space="preserve"> that provides systems the ability to automatically learn and improve from experience without being explicitly programmed</w:t>
+        <w:t xml:space="preserve"> that provides systems the ability to automatically learn and improve from experience</w:t>
+      </w:r>
+      <w:r>
+        <w:rPr>
+          <w:rFonts w:ascii="Times" w:hAnsi="Times" w:cs="Open Sans"/>
+          <w:color w:val="000000"/>
+          <w:sz w:val="22"/>
+          <w:szCs w:val="22"/>
+          <w:shd w:val="clear" w:color="auto" w:fill="FFFFFF"/>
+        </w:rPr>
+        <w:t>s</w:t>
+      </w:r>
+      <w:r>
+        <w:rPr>
+          <w:rFonts w:ascii="Times" w:hAnsi="Times" w:cs="Open Sans"/>
+          <w:color w:val="000000"/>
+          <w:sz w:val="22"/>
+          <w:szCs w:val="22"/>
+          <w:shd w:val="clear" w:color="auto" w:fill="FFFFFF"/>
+        </w:rPr>
+        <w:t xml:space="preserve"> without being explicitly programmed</w:t>
       </w:r>
       <w:r>
         <w:rPr>
@@ -718,7 +736,7 @@
           <w:szCs w:val="22"/>
           <w:shd w:val="clear" w:color="auto" w:fill="FFFFFF"/>
         </w:rPr>
-        <w:t xml:space="preserve"> learn for themselves. Machine L</w:t>
+        <w:t xml:space="preserve"> </w:t>
       </w:r>
       <w:r>
         <w:rPr>
@@ -728,7 +746,7 @@
           <w:szCs w:val="22"/>
           <w:shd w:val="clear" w:color="auto" w:fill="FFFFFF"/>
         </w:rPr>
-        <w:t xml:space="preserve">earning are usually categorized as </w:t>
+        <w:t xml:space="preserve">to </w:t>
       </w:r>
       <w:r>
         <w:rPr>
@@ -738,6 +756,36 @@
           <w:szCs w:val="22"/>
           <w:shd w:val="clear" w:color="auto" w:fill="FFFFFF"/>
         </w:rPr>
+        <w:t>learn for themselves. Machine L</w:t>
+      </w:r>
+      <w:r>
+        <w:rPr>
+          <w:rFonts w:ascii="Times" w:hAnsi="Times" w:cs="Open Sans"/>
+          <w:color w:val="000000"/>
+          <w:sz w:val="22"/>
+          <w:szCs w:val="22"/>
+          <w:shd w:val="clear" w:color="auto" w:fill="FFFFFF"/>
+        </w:rPr>
+        <w:t xml:space="preserve">earning can be </w:t>
+      </w:r>
+      <w:r>
+        <w:rPr>
+          <w:rFonts w:ascii="Times" w:hAnsi="Times" w:cs="Open Sans"/>
+          <w:color w:val="000000"/>
+          <w:sz w:val="22"/>
+          <w:szCs w:val="22"/>
+          <w:shd w:val="clear" w:color="auto" w:fill="FFFFFF"/>
+        </w:rPr>
+        <w:t xml:space="preserve">categorized as </w:t>
+      </w:r>
+      <w:r>
+        <w:rPr>
+          <w:rFonts w:ascii="Times" w:hAnsi="Times" w:cs="Open Sans"/>
+          <w:color w:val="000000"/>
+          <w:sz w:val="22"/>
+          <w:szCs w:val="22"/>
+          <w:shd w:val="clear" w:color="auto" w:fill="FFFFFF"/>
+        </w:rPr>
         <w:t>supervised</w:t>
       </w:r>
       <w:r>
@@ -748,7 +796,27 @@
           <w:szCs w:val="22"/>
           <w:shd w:val="clear" w:color="auto" w:fill="FFFFFF"/>
         </w:rPr>
-        <w:t xml:space="preserve"> and unsupervised.</w:t>
+        <w:t xml:space="preserve"> and unsupervised</w:t>
+      </w:r>
+      <w:r>
+        <w:rPr>
+          <w:rFonts w:ascii="Times" w:hAnsi="Times" w:cs="Open Sans"/>
+          <w:color w:val="000000"/>
+          <w:sz w:val="22"/>
+          <w:szCs w:val="22"/>
+          <w:shd w:val="clear" w:color="auto" w:fill="FFFFFF"/>
+        </w:rPr>
+        <w:t xml:space="preserve"> ones</w:t>
+      </w:r>
+      <w:r>
+        <w:rPr>
+          <w:rFonts w:ascii="Times" w:hAnsi="Times" w:cs="Open Sans"/>
+          <w:color w:val="000000"/>
+          <w:sz w:val="22"/>
+          <w:szCs w:val="22"/>
+          <w:shd w:val="clear" w:color="auto" w:fill="FFFFFF"/>
+        </w:rPr>
+        <w:t>.</w:t>
       </w:r>
     </w:p>
     <w:p>
@@ -852,7 +920,7 @@
           <w:szCs w:val="22"/>
           <w:shd w:val="clear" w:color="auto" w:fill="FFFFFF"/>
         </w:rPr>
-        <w:t>an apply what has been learned in the past to new data using labeled exa</w:t>
+        <w:t xml:space="preserve">an </w:t>
       </w:r>
       <w:r>
         <w:rPr>
@@ -862,7 +930,7 @@
           <w:szCs w:val="22"/>
           <w:shd w:val="clear" w:color="auto" w:fill="FFFFFF"/>
         </w:rPr>
-        <w:t>mples to predict future events</w:t>
+        <w:t>use labeled examples to predict future events in a new dataset by learning from</w:t>
       </w:r>
       <w:r>
         <w:rPr>
@@ -872,7 +940,29 @@
           <w:szCs w:val="22"/>
           <w:shd w:val="clear" w:color="auto" w:fill="FFFFFF"/>
         </w:rPr>
-        <w:t xml:space="preserve"> (</w:t>
+        <w:t xml:space="preserve"> the past</w:t>
+      </w:r>
+      <w:bookmarkStart w:id="0" w:name="_GoBack"/>
+      <w:bookmarkEnd w:id="0"/>
+      <w:r>
+        <w:rPr>
+          <w:rFonts w:ascii="Times" w:hAnsi="Times" w:cs="Open Sans"/>
+          <w:color w:val="000000"/>
+          <w:sz w:val="22"/>
+          <w:szCs w:val="22"/>
+          <w:shd w:val="clear" w:color="auto" w:fill="FFFFFF"/>
+        </w:rPr>
+        <w:t xml:space="preserve"> </w:t>
+      </w:r>
+      <w:r>
+        <w:rPr>
+          <w:rFonts w:ascii="Times" w:hAnsi="Times" w:cs="Open Sans"/>
+          <w:color w:val="000000"/>
+          <w:sz w:val="22"/>
+          <w:szCs w:val="22"/>
+          <w:shd w:val="clear" w:color="auto" w:fill="FFFFFF"/>
+        </w:rPr>
+        <w:t>(</w:t>
       </w:r>
       <w:r>
         <w:rPr>
@@ -4221,7 +4311,21 @@
         <w:rPr>
           <w:rFonts w:ascii="Times" w:hAnsi="Times" w:hint="eastAsia"/>
         </w:rPr>
-        <w:t>In OpenCV, we use CascadeCalssifier::detectMultiScale</w:t>
+        <w:t xml:space="preserve">In OpenCV, we use </w:t>
+      </w:r>
+      <w:proofErr w:type="gramStart"/>
+      <w:r>
+        <w:rPr>
+          <w:rFonts w:ascii="Times" w:hAnsi="Times" w:hint="eastAsia"/>
+        </w:rPr>
+        <w:t>CascadeCalssifier::</w:t>
+      </w:r>
+      <w:proofErr w:type="gramEnd"/>
+      <w:r>
+        <w:rPr>
+          <w:rFonts w:ascii="Times" w:hAnsi="Times" w:hint="eastAsia"/>
+        </w:rPr>
+        <w:t>detectMultiScale</w:t>
       </w:r>
       <w:r>
         <w:rPr>
@@ -4265,7 +4369,29 @@
           <w:szCs w:val="21"/>
           <w:shd w:val="clear" w:color="auto" w:fill="EEF0F4"/>
         </w:rPr>
-        <w:t>void CascadeClassifier::detectMultiScale(InputArray image,</w:t>
+        <w:t xml:space="preserve">void </w:t>
+      </w:r>
+      <w:proofErr w:type="gramStart"/>
+      <w:r>
+        <w:rPr>
+          <w:rFonts w:ascii="Times" w:hAnsi="Times" w:cs="Arial"/>
+          <w:color w:val="999999"/>
+          <w:sz w:val="21"/>
+          <w:szCs w:val="21"/>
+          <w:shd w:val="clear" w:color="auto" w:fill="EEF0F4"/>
+        </w:rPr>
+        <w:t>CascadeClassifier::</w:t>
+      </w:r>
+      <w:proofErr w:type="gramEnd"/>
+      <w:r>
+        <w:rPr>
+          <w:rFonts w:ascii="Times" w:hAnsi="Times" w:cs="Arial"/>
+          <w:color w:val="999999"/>
+          <w:sz w:val="21"/>
+          <w:szCs w:val="21"/>
+          <w:shd w:val="clear" w:color="auto" w:fill="EEF0F4"/>
+        </w:rPr>
+        <w:t>detectMultiScale(InputArray image,</w:t>
       </w:r>
       <w:r>
         <w:rPr>
@@ -4368,16 +4494,36 @@
           <w:sz w:val="15"/>
           <w:szCs w:val="15"/>
         </w:rPr>
-        <w:t>Mat frame</w:t>
-      </w:r>
-      <w:r>
-        <w:rPr>
-          <w:rFonts w:ascii="Menlo" w:eastAsia="MS Mincho" w:hAnsi="Menlo" w:cs="Menlo"/>
+        <w:t xml:space="preserve">Mat </w:t>
+      </w:r>
+      <w:proofErr w:type="gramStart"/>
+      <w:r>
+        <w:rPr>
+          <w:rFonts w:ascii="Menlo" w:eastAsia="MS Mincho" w:hAnsi="Menlo" w:cs="Menlo" w:hint="eastAsia"/>
           <w:color w:val="000000"/>
           <w:sz w:val="15"/>
           <w:szCs w:val="15"/>
         </w:rPr>
-        <w:t>,frame_gray</w:t>
+        <w:t>frame</w:t>
+      </w:r>
+      <w:r>
+        <w:rPr>
+          <w:rFonts w:ascii="Menlo" w:eastAsia="MS Mincho" w:hAnsi="Menlo" w:cs="Menlo"/>
+          <w:color w:val="000000"/>
+          <w:sz w:val="15"/>
+          <w:szCs w:val="15"/>
+        </w:rPr>
+        <w:t>,frame</w:t>
+      </w:r>
+      <w:proofErr w:type="gramEnd"/>
+      <w:r>
+        <w:rPr>
+          <w:rFonts w:ascii="Menlo" w:eastAsia="MS Mincho" w:hAnsi="Menlo" w:cs="Menlo"/>
+          <w:color w:val="000000"/>
+          <w:sz w:val="15"/>
+          <w:szCs w:val="15"/>
+        </w:rPr>
+        <w:t>_gray</w:t>
       </w:r>
       <w:r>
         <w:rPr>
@@ -4404,6 +4550,7 @@
           <w:szCs w:val="15"/>
         </w:rPr>
       </w:pPr>
+      <w:proofErr w:type="gramStart"/>
       <w:r>
         <w:rPr>
           <w:rFonts w:ascii="Menlo" w:eastAsia="MS Mincho" w:hAnsi="Menlo" w:cs="Menlo"/>
@@ -4411,7 +4558,17 @@
           <w:sz w:val="15"/>
           <w:szCs w:val="15"/>
         </w:rPr>
-        <w:t>std::vector&lt;Rect&gt; muzzles;</w:t>
+        <w:t>std::</w:t>
+      </w:r>
+      <w:proofErr w:type="gramEnd"/>
+      <w:r>
+        <w:rPr>
+          <w:rFonts w:ascii="Menlo" w:eastAsia="MS Mincho" w:hAnsi="Menlo" w:cs="Menlo"/>
+          <w:color w:val="000000"/>
+          <w:sz w:val="15"/>
+          <w:szCs w:val="15"/>
+        </w:rPr>
+        <w:t>vector&lt;Rect&gt; muzzles;</w:t>
       </w:r>
     </w:p>
     <w:p>
@@ -4429,6 +4586,7 @@
           <w:szCs w:val="15"/>
         </w:rPr>
       </w:pPr>
+      <w:proofErr w:type="gramStart"/>
       <w:r>
         <w:rPr>
           <w:rFonts w:ascii="Menlo" w:eastAsia="MS Mincho" w:hAnsi="Menlo" w:cs="Menlo"/>
@@ -4436,7 +4594,17 @@
           <w:sz w:val="15"/>
           <w:szCs w:val="15"/>
         </w:rPr>
-        <w:t>cvtColor( frame, frame_gray, CV_BGR2GRAY );</w:t>
+        <w:t>cvtColor( frame</w:t>
+      </w:r>
+      <w:proofErr w:type="gramEnd"/>
+      <w:r>
+        <w:rPr>
+          <w:rFonts w:ascii="Menlo" w:eastAsia="MS Mincho" w:hAnsi="Menlo" w:cs="Menlo"/>
+          <w:color w:val="000000"/>
+          <w:sz w:val="15"/>
+          <w:szCs w:val="15"/>
+        </w:rPr>
+        <w:t>, frame_gray, CV_BGR2GRAY );</w:t>
       </w:r>
     </w:p>
     <w:p>
@@ -4454,6 +4622,7 @@
           <w:szCs w:val="15"/>
         </w:rPr>
       </w:pPr>
+      <w:proofErr w:type="gramStart"/>
       <w:r>
         <w:rPr>
           <w:rFonts w:ascii="Menlo" w:eastAsia="MS Mincho" w:hAnsi="Menlo" w:cs="Menlo"/>
@@ -4461,7 +4630,17 @@
           <w:sz w:val="15"/>
           <w:szCs w:val="15"/>
         </w:rPr>
-        <w:t>equalizeHist( frame_gray, frame_gray );</w:t>
+        <w:t>equalizeHist( frame</w:t>
+      </w:r>
+      <w:proofErr w:type="gramEnd"/>
+      <w:r>
+        <w:rPr>
+          <w:rFonts w:ascii="Menlo" w:eastAsia="MS Mincho" w:hAnsi="Menlo" w:cs="Menlo"/>
+          <w:color w:val="000000"/>
+          <w:sz w:val="15"/>
+          <w:szCs w:val="15"/>
+        </w:rPr>
+        <w:t>_gray, frame_gray );</w:t>
       </w:r>
     </w:p>
     <w:p>
@@ -4486,7 +4665,27 @@
           <w:sz w:val="15"/>
           <w:szCs w:val="15"/>
         </w:rPr>
-        <w:t>dog_cascade.detectMultiScale(frame_gray,</w:t>
+        <w:t>dog_</w:t>
+      </w:r>
+      <w:proofErr w:type="gramStart"/>
+      <w:r>
+        <w:rPr>
+          <w:rFonts w:ascii="Menlo" w:eastAsia="MS Mincho" w:hAnsi="Menlo" w:cs="Menlo"/>
+          <w:color w:val="000000"/>
+          <w:sz w:val="15"/>
+          <w:szCs w:val="15"/>
+        </w:rPr>
+        <w:t>cascade.detectMultiScale</w:t>
+      </w:r>
+      <w:proofErr w:type="gramEnd"/>
+      <w:r>
+        <w:rPr>
+          <w:rFonts w:ascii="Menlo" w:eastAsia="MS Mincho" w:hAnsi="Menlo" w:cs="Menlo"/>
+          <w:color w:val="000000"/>
+          <w:sz w:val="15"/>
+          <w:szCs w:val="15"/>
+        </w:rPr>
+        <w:t>(frame_gray,</w:t>
       </w:r>
       <w:r>
         <w:rPr>
@@ -4630,6 +4829,7 @@
           <w:szCs w:val="15"/>
         </w:rPr>
       </w:pPr>
+      <w:proofErr w:type="gramStart"/>
       <w:r>
         <w:rPr>
           <w:rFonts w:ascii="Menlo" w:eastAsia="MS Mincho" w:hAnsi="Menlo" w:cs="Menlo"/>
@@ -4646,7 +4846,17 @@
           <w:sz w:val="15"/>
           <w:szCs w:val="15"/>
         </w:rPr>
-        <w:t xml:space="preserve">( size_t i = </w:t>
+        <w:t>( size</w:t>
+      </w:r>
+      <w:proofErr w:type="gramEnd"/>
+      <w:r>
+        <w:rPr>
+          <w:rFonts w:ascii="Menlo" w:eastAsia="MS Mincho" w:hAnsi="Menlo" w:cs="Menlo"/>
+          <w:color w:val="000000"/>
+          <w:sz w:val="15"/>
+          <w:szCs w:val="15"/>
+        </w:rPr>
+        <w:t xml:space="preserve">_t i = </w:t>
       </w:r>
       <w:r>
         <w:rPr>
@@ -4707,7 +4917,27 @@
           <w:sz w:val="15"/>
           <w:szCs w:val="15"/>
         </w:rPr>
-        <w:t>muzzles[i].x + muzzles[i].width*</w:t>
+        <w:t>muzzles[i].x + muzzles[i</w:t>
+      </w:r>
+      <w:proofErr w:type="gramStart"/>
+      <w:r>
+        <w:rPr>
+          <w:rFonts w:ascii="Menlo" w:eastAsia="MS Mincho" w:hAnsi="Menlo" w:cs="Menlo"/>
+          <w:color w:val="000000"/>
+          <w:sz w:val="15"/>
+          <w:szCs w:val="15"/>
+        </w:rPr>
+        <w:t>].width</w:t>
+      </w:r>
+      <w:proofErr w:type="gramEnd"/>
+      <w:r>
+        <w:rPr>
+          <w:rFonts w:ascii="Menlo" w:eastAsia="MS Mincho" w:hAnsi="Menlo" w:cs="Menlo"/>
+          <w:color w:val="000000"/>
+          <w:sz w:val="15"/>
+          <w:szCs w:val="15"/>
+        </w:rPr>
+        <w:t>*</w:t>
       </w:r>
       <w:r>
         <w:rPr>
@@ -4777,7 +5007,27 @@
           <w:sz w:val="15"/>
           <w:szCs w:val="15"/>
         </w:rPr>
-        <w:t xml:space="preserve">    ellipse(frame,center,Size(</w:t>
+        <w:t xml:space="preserve">    ellipse(</w:t>
+      </w:r>
+      <w:proofErr w:type="gramStart"/>
+      <w:r>
+        <w:rPr>
+          <w:rFonts w:ascii="Menlo" w:eastAsia="MS Mincho" w:hAnsi="Menlo" w:cs="Menlo"/>
+          <w:color w:val="000000"/>
+          <w:sz w:val="15"/>
+          <w:szCs w:val="15"/>
+        </w:rPr>
+        <w:t>frame,center</w:t>
+      </w:r>
+      <w:proofErr w:type="gramEnd"/>
+      <w:r>
+        <w:rPr>
+          <w:rFonts w:ascii="Menlo" w:eastAsia="MS Mincho" w:hAnsi="Menlo" w:cs="Menlo"/>
+          <w:color w:val="000000"/>
+          <w:sz w:val="15"/>
+          <w:szCs w:val="15"/>
+        </w:rPr>
+        <w:t>,Size(</w:t>
       </w:r>
       <w:r>
         <w:rPr>

</xml_diff>